<commit_message>
changed the docx file
</commit_message>
<xml_diff>
--- a/Climate.docx
+++ b/Climate.docx
@@ -715,6 +715,11 @@
       </w:r>
     </w:p>
     <w:p>
+      <w:pPr>
+        <w:rPr>
+          <w:rFonts w:hint="eastAsia"/>
+        </w:rPr>
+      </w:pPr>
       <w:r>
         <w:rPr>
           <w:rFonts w:hint="eastAsia"/>
@@ -780,23 +785,6 @@
           <w:rFonts w:hint="eastAsia"/>
         </w:rPr>
         <w:t>。</w:t>
-      </w:r>
-    </w:p>
-    <w:p>
-      <w:r>
-        <w:rPr>
-          <w:rFonts w:hint="eastAsia"/>
-        </w:rPr>
-        <w:t>10.1</w:t>
-      </w:r>
-      <w:r>
-        <w:t xml:space="preserve"> Topography affects not only macro climate, but also local microclimate.</w:t>
-      </w:r>
-      <w:r>
-        <w:rPr>
-          <w:rFonts w:hint="eastAsia"/>
-        </w:rPr>
-        <w:t xml:space="preserve"> 地形不仅影响宏观气候，也影响局部小气候。</w:t>
       </w:r>
     </w:p>
     <w:sectPr>

</xml_diff>